<commit_message>
ajuste grabación bienes o servicios por derecho
</commit_message>
<xml_diff>
--- a/Entregables/Documentos 3 Producto/Diagrama de Componentes.docx
+++ b/Entregables/Documentos 3 Producto/Diagrama de Componentes.docx
@@ -22,16 +22,7 @@
           <w:sz w:val="28"/>
           <w:szCs w:val="28"/>
         </w:rPr>
-        <w:t xml:space="preserve">DIAGRAMAS DE </w:t>
-      </w:r>
-      <w:r>
-        <w:rPr>
-          <w:b/>
-          <w:bCs/>
-          <w:sz w:val="28"/>
-          <w:szCs w:val="28"/>
-        </w:rPr>
-        <w:t>COMPONENTES</w:t>
+        <w:t>DIAGRAMAS DE COMPONENTES</w:t>
       </w:r>
     </w:p>
     <w:p>
@@ -227,6 +218,11 @@
             <w:calendar w:val="gregorian"/>
           </w:date>
         </w:sdtPr>
+        <w:sdtEndPr>
+          <w:rPr>
+            <w:rStyle w:val="Estilo2"/>
+          </w:rPr>
+        </w:sdtEndPr>
         <w:sdtContent>
           <w:r>
             <w:rPr>
@@ -472,6 +468,8 @@
             </w:rPr>
           </w:pPr>
         </w:p>
+        <w:bookmarkStart w:id="0" w:name="_GoBack"/>
+        <w:bookmarkEnd w:id="0"/>
         <w:p>
           <w:pPr>
             <w:pStyle w:val="TDC1"/>
@@ -490,7 +488,7 @@
           <w:r>
             <w:fldChar w:fldCharType="separate"/>
           </w:r>
-          <w:hyperlink w:anchor="_Toc55920119" w:history="1">
+          <w:hyperlink w:anchor="_Toc55980675" w:history="1">
             <w:r>
               <w:rPr>
                 <w:rStyle w:val="Hipervnculo"/>
@@ -513,7 +511,7 @@
               <w:rPr>
                 <w:webHidden/>
               </w:rPr>
-              <w:instrText xml:space="preserve"> PAGEREF _Toc55920119 \h </w:instrText>
+              <w:instrText xml:space="preserve"> PAGEREF _Toc55980675 \h </w:instrText>
             </w:r>
             <w:r>
               <w:rPr>
@@ -549,7 +547,7 @@
               <w:bCs w:val="0"/>
             </w:rPr>
           </w:pPr>
-          <w:hyperlink w:anchor="_Toc55920120" w:history="1">
+          <w:hyperlink w:anchor="_Toc55980676" w:history="1">
             <w:r>
               <w:rPr>
                 <w:rStyle w:val="Hipervnculo"/>
@@ -572,7 +570,7 @@
               <w:rPr>
                 <w:webHidden/>
               </w:rPr>
-              <w:instrText xml:space="preserve"> PAGEREF _Toc55920120 \h </w:instrText>
+              <w:instrText xml:space="preserve"> PAGEREF _Toc55980676 \h </w:instrText>
             </w:r>
             <w:r>
               <w:rPr>
@@ -608,12 +606,12 @@
               <w:bCs w:val="0"/>
             </w:rPr>
           </w:pPr>
-          <w:hyperlink w:anchor="_Toc55920121" w:history="1">
+          <w:hyperlink w:anchor="_Toc55980677" w:history="1">
             <w:r>
               <w:rPr>
                 <w:rStyle w:val="Hipervnculo"/>
               </w:rPr>
-              <w:t>DIAGRAMAS DE CLASES</w:t>
+              <w:t>DIAGRAMAS DE COMPONENTES</w:t>
             </w:r>
             <w:r>
               <w:rPr>
@@ -631,7 +629,7 @@
               <w:rPr>
                 <w:webHidden/>
               </w:rPr>
-              <w:instrText xml:space="preserve"> PAGEREF _Toc55920121 \h </w:instrText>
+              <w:instrText xml:space="preserve"> PAGEREF _Toc55980677 \h </w:instrText>
             </w:r>
             <w:r>
               <w:rPr>
@@ -669,7 +667,7 @@
               <w:szCs w:val="22"/>
             </w:rPr>
           </w:pPr>
-          <w:hyperlink w:anchor="_Toc55920122" w:history="1">
+          <w:hyperlink w:anchor="_Toc55980678" w:history="1">
             <w:r>
               <w:rPr>
                 <w:rStyle w:val="Hipervnculo"/>
@@ -692,7 +690,7 @@
               <w:rPr>
                 <w:webHidden/>
               </w:rPr>
-              <w:instrText xml:space="preserve"> PAGEREF _Toc55920122 \h </w:instrText>
+              <w:instrText xml:space="preserve"> PAGEREF _Toc55980678 \h </w:instrText>
             </w:r>
             <w:r>
               <w:rPr>
@@ -730,12 +728,12 @@
               <w:szCs w:val="22"/>
             </w:rPr>
           </w:pPr>
-          <w:hyperlink w:anchor="_Toc55920123" w:history="1">
+          <w:hyperlink w:anchor="_Toc55980679" w:history="1">
             <w:r>
               <w:rPr>
                 <w:rStyle w:val="Hipervnculo"/>
               </w:rPr>
-              <w:t>PLAN DE  RETORNO Y REUBICACIÓN</w:t>
+              <w:t>PLAN DE RETORNOS Y REUBICACIONES</w:t>
             </w:r>
             <w:r>
               <w:rPr>
@@ -753,7 +751,7 @@
               <w:rPr>
                 <w:webHidden/>
               </w:rPr>
-              <w:instrText xml:space="preserve"> PAGEREF _Toc55920123 \h </w:instrText>
+              <w:instrText xml:space="preserve"> PAGEREF _Toc55980679 \h </w:instrText>
             </w:r>
             <w:r>
               <w:rPr>
@@ -770,7 +768,7 @@
               <w:rPr>
                 <w:webHidden/>
               </w:rPr>
-              <w:t>5</w:t>
+              <w:t>4</w:t>
             </w:r>
             <w:r>
               <w:rPr>
@@ -819,12 +817,12 @@
         <w:ind w:left="360" w:hanging="360"/>
         <w:contextualSpacing/>
       </w:pPr>
-      <w:bookmarkStart w:id="0" w:name="_Toc55920119"/>
+      <w:bookmarkStart w:id="1" w:name="_Toc55980675"/>
       <w:r>
         <w:lastRenderedPageBreak/>
         <w:t>INTRODUCCION</w:t>
       </w:r>
-      <w:bookmarkEnd w:id="0"/>
+      <w:bookmarkEnd w:id="1"/>
       <w:r>
         <w:t xml:space="preserve"> </w:t>
       </w:r>
@@ -855,11 +853,11 @@
         <w:ind w:left="360" w:hanging="360"/>
         <w:contextualSpacing/>
       </w:pPr>
-      <w:bookmarkStart w:id="1" w:name="_Toc55920120"/>
+      <w:bookmarkStart w:id="2" w:name="_Toc55980676"/>
       <w:r>
         <w:t>OBJETIVO</w:t>
       </w:r>
-      <w:bookmarkEnd w:id="1"/>
+      <w:bookmarkEnd w:id="2"/>
     </w:p>
     <w:p>
       <w:pPr>
@@ -910,14 +908,11 @@
       <w:pPr>
         <w:pStyle w:val="Ttulo1"/>
       </w:pPr>
-      <w:bookmarkStart w:id="2" w:name="_Toc55920121"/>
+      <w:bookmarkStart w:id="3" w:name="_Toc55980677"/>
       <w:r>
-        <w:t xml:space="preserve">DIAGRAMAS DE </w:t>
+        <w:t>DIAGRAMAS DE COMPONENTES</w:t>
       </w:r>
-      <w:bookmarkEnd w:id="2"/>
-      <w:r>
-        <w:t>COMPONENTES</w:t>
-      </w:r>
+      <w:bookmarkEnd w:id="3"/>
     </w:p>
     <w:p>
       <w:pPr>
@@ -932,12 +927,12 @@
       <w:pPr>
         <w:pStyle w:val="Ttulo2"/>
       </w:pPr>
-      <w:bookmarkStart w:id="3" w:name="_Toc55920122"/>
+      <w:bookmarkStart w:id="4" w:name="_Toc55980678"/>
       <w:r>
         <w:lastRenderedPageBreak/>
         <w:t>FICHA DE CARACTERIZACION DE LA COMUNIDAD</w:t>
       </w:r>
-      <w:bookmarkEnd w:id="3"/>
+      <w:bookmarkEnd w:id="4"/>
     </w:p>
     <w:p/>
     <w:p>
@@ -990,9 +985,17 @@
       </w:r>
     </w:p>
     <w:p>
-      <w:bookmarkStart w:id="4" w:name="_GoBack"/>
-      <w:bookmarkEnd w:id="4"/>
-    </w:p>
+      <w:pPr>
+        <w:pStyle w:val="Ttulo2"/>
+      </w:pPr>
+      <w:bookmarkStart w:id="5" w:name="_Toc55980679"/>
+      <w:r>
+        <w:t>PLAN DE RETORNOS Y REUBICACIONES</w:t>
+      </w:r>
+      <w:bookmarkEnd w:id="5"/>
+    </w:p>
+    <w:p/>
+    <w:p/>
     <w:sectPr>
       <w:pgSz w:w="12240" w:h="15840"/>
       <w:pgMar w:top="1417" w:right="1701" w:bottom="1417" w:left="1701" w:header="708" w:footer="708" w:gutter="0"/>
@@ -1961,6 +1964,8 @@
   <w:rsids>
     <w:rsidRoot w:val="00AF6CAF"/>
     <w:rsid w:val="009861CD"/>
+    <w:rsid w:val="009C55B8"/>
+    <w:rsid w:val="00AC73A9"/>
     <w:rsid w:val="00AF6CAF"/>
   </w:rsids>
   <m:mathPr>

</xml_diff>

<commit_message>
Ajustes finales documentación y proyecto
</commit_message>
<xml_diff>
--- a/Entregables/Documentos 3 Producto/Diagrama de Componentes.docx
+++ b/Entregables/Documentos 3 Producto/Diagrama de Componentes.docx
@@ -1,6 +1,6 @@
 
 <file path=word/document.xml><?xml version="1.0" encoding="utf-8"?>
-<w:document xmlns:wpc="http://schemas.microsoft.com/office/word/2010/wordprocessingCanvas" xmlns:cx="http://schemas.microsoft.com/office/drawing/2014/chartex" xmlns:cx1="http://schemas.microsoft.com/office/drawing/2015/9/8/chartex" xmlns:cx2="http://schemas.microsoft.com/office/drawing/2015/10/21/chartex" xmlns:cx3="http://schemas.microsoft.com/office/drawing/2016/5/9/chartex" xmlns:cx4="http://schemas.microsoft.com/office/drawing/2016/5/10/chartex" xmlns:cx5="http://schemas.microsoft.com/office/drawing/2016/5/11/chartex" xmlns:cx6="http://schemas.microsoft.com/office/drawing/2016/5/12/chartex" xmlns:cx7="http://schemas.microsoft.com/office/drawing/2016/5/13/chartex" xmlns:cx8="http://schemas.microsoft.com/office/drawing/2016/5/14/chartex" xmlns:mc="http://schemas.openxmlformats.org/markup-compatibility/2006" xmlns:aink="http://schemas.microsoft.com/office/drawing/2016/ink" xmlns:am3d="http://schemas.microsoft.com/office/drawing/2017/model3d" xmlns:o="urn:schemas-microsoft-com:office:office" xmlns:r="http://schemas.openxmlformats.org/officeDocument/2006/relationships" xmlns:m="http://schemas.openxmlformats.org/officeDocument/2006/math" xmlns:v="urn:schemas-microsoft-com:vml" xmlns:wp14="http://schemas.microsoft.com/office/word/2010/wordprocessingDrawing" xmlns:wp="http://schemas.openxmlformats.org/drawingml/2006/wordprocessingDrawing" xmlns:w10="urn:schemas-microsoft-com:office:word" xmlns:w="http://schemas.openxmlformats.org/wordprocessingml/2006/main" xmlns:w14="http://schemas.microsoft.com/office/word/2010/wordml" xmlns:w15="http://schemas.microsoft.com/office/word/2012/wordml" xmlns:w16cex="http://schemas.microsoft.com/office/word/2018/wordml/cex" xmlns:w16cid="http://schemas.microsoft.com/office/word/2016/wordml/cid" xmlns:w16="http://schemas.microsoft.com/office/word/2018/wordml" xmlns:w16se="http://schemas.microsoft.com/office/word/2015/wordml/symex" xmlns:wpg="http://schemas.microsoft.com/office/word/2010/wordprocessingGroup" xmlns:wpi="http://schemas.microsoft.com/office/word/2010/wordprocessingInk" xmlns:wne="http://schemas.microsoft.com/office/word/2006/wordml" xmlns:wps="http://schemas.microsoft.com/office/word/2010/wordprocessingShape" mc:Ignorable="w14 w15 w16se w16cid w16 w16cex wp14">
+<w:document xmlns:wpc="http://schemas.microsoft.com/office/word/2010/wordprocessingCanvas" xmlns:mc="http://schemas.openxmlformats.org/markup-compatibility/2006" xmlns:o="urn:schemas-microsoft-com:office:office" xmlns:r="http://schemas.openxmlformats.org/officeDocument/2006/relationships" xmlns:m="http://schemas.openxmlformats.org/officeDocument/2006/math" xmlns:v="urn:schemas-microsoft-com:vml" xmlns:wp14="http://schemas.microsoft.com/office/word/2010/wordprocessingDrawing" xmlns:wp="http://schemas.openxmlformats.org/drawingml/2006/wordprocessingDrawing" xmlns:w10="urn:schemas-microsoft-com:office:word" xmlns:w="http://schemas.openxmlformats.org/wordprocessingml/2006/main" xmlns:w14="http://schemas.microsoft.com/office/word/2010/wordml" xmlns:w15="http://schemas.microsoft.com/office/word/2012/wordml" xmlns:wpg="http://schemas.microsoft.com/office/word/2010/wordprocessingGroup" xmlns:wpi="http://schemas.microsoft.com/office/word/2010/wordprocessingInk" xmlns:wne="http://schemas.microsoft.com/office/word/2006/wordml" xmlns:wps="http://schemas.microsoft.com/office/word/2010/wordprocessingShape" mc:Ignorable="w14 w15 wp14">
   <w:body>
     <w:p/>
     <w:p/>
@@ -424,7 +424,7 @@
       <w:sdtContent>
         <w:p>
           <w:pPr>
-            <w:pStyle w:val="TtuloTDC"/>
+            <w:pStyle w:val="TtulodeTDC"/>
             <w:spacing w:before="0" w:line="240" w:lineRule="auto"/>
             <w:jc w:val="center"/>
             <w:rPr>
@@ -468,6 +468,8 @@
             </w:rPr>
           </w:pPr>
         </w:p>
+        <w:bookmarkStart w:id="0" w:name="_GoBack"/>
+        <w:bookmarkEnd w:id="0"/>
         <w:p>
           <w:pPr>
             <w:pStyle w:val="TDC1"/>
@@ -486,7 +488,7 @@
           <w:r>
             <w:fldChar w:fldCharType="separate"/>
           </w:r>
-          <w:hyperlink w:anchor="_Toc55980675" w:history="1">
+          <w:hyperlink w:anchor="_Toc56006488" w:history="1">
             <w:r>
               <w:rPr>
                 <w:rStyle w:val="Hipervnculo"/>
@@ -509,7 +511,7 @@
               <w:rPr>
                 <w:webHidden/>
               </w:rPr>
-              <w:instrText xml:space="preserve"> PAGEREF _Toc55980675 \h </w:instrText>
+              <w:instrText xml:space="preserve"> PAGEREF _Toc56006488 \h </w:instrText>
             </w:r>
             <w:r>
               <w:rPr>
@@ -545,7 +547,7 @@
               <w:bCs w:val="0"/>
             </w:rPr>
           </w:pPr>
-          <w:hyperlink w:anchor="_Toc55980676" w:history="1">
+          <w:hyperlink w:anchor="_Toc56006489" w:history="1">
             <w:r>
               <w:rPr>
                 <w:rStyle w:val="Hipervnculo"/>
@@ -568,7 +570,7 @@
               <w:rPr>
                 <w:webHidden/>
               </w:rPr>
-              <w:instrText xml:space="preserve"> PAGEREF _Toc55980676 \h </w:instrText>
+              <w:instrText xml:space="preserve"> PAGEREF _Toc56006489 \h </w:instrText>
             </w:r>
             <w:r>
               <w:rPr>
@@ -604,7 +606,7 @@
               <w:bCs w:val="0"/>
             </w:rPr>
           </w:pPr>
-          <w:hyperlink w:anchor="_Toc55980677" w:history="1">
+          <w:hyperlink w:anchor="_Toc56006490" w:history="1">
             <w:r>
               <w:rPr>
                 <w:rStyle w:val="Hipervnculo"/>
@@ -627,7 +629,7 @@
               <w:rPr>
                 <w:webHidden/>
               </w:rPr>
-              <w:instrText xml:space="preserve"> PAGEREF _Toc55980677 \h </w:instrText>
+              <w:instrText xml:space="preserve"> PAGEREF _Toc56006490 \h </w:instrText>
             </w:r>
             <w:r>
               <w:rPr>
@@ -665,7 +667,7 @@
               <w:szCs w:val="22"/>
             </w:rPr>
           </w:pPr>
-          <w:hyperlink w:anchor="_Toc55980678" w:history="1">
+          <w:hyperlink w:anchor="_Toc56006491" w:history="1">
             <w:r>
               <w:rPr>
                 <w:rStyle w:val="Hipervnculo"/>
@@ -688,7 +690,7 @@
               <w:rPr>
                 <w:webHidden/>
               </w:rPr>
-              <w:instrText xml:space="preserve"> PAGEREF _Toc55980678 \h </w:instrText>
+              <w:instrText xml:space="preserve"> PAGEREF _Toc56006491 \h </w:instrText>
             </w:r>
             <w:r>
               <w:rPr>
@@ -705,7 +707,7 @@
               <w:rPr>
                 <w:webHidden/>
               </w:rPr>
-              <w:t>4</w:t>
+              <w:t>3</w:t>
             </w:r>
             <w:r>
               <w:rPr>
@@ -726,7 +728,7 @@
               <w:szCs w:val="22"/>
             </w:rPr>
           </w:pPr>
-          <w:hyperlink w:anchor="_Toc55980679" w:history="1">
+          <w:hyperlink w:anchor="_Toc56006492" w:history="1">
             <w:r>
               <w:rPr>
                 <w:rStyle w:val="Hipervnculo"/>
@@ -749,7 +751,68 @@
               <w:rPr>
                 <w:webHidden/>
               </w:rPr>
-              <w:instrText xml:space="preserve"> PAGEREF _Toc55980679 \h </w:instrText>
+              <w:instrText xml:space="preserve"> PAGEREF _Toc56006492 \h </w:instrText>
+            </w:r>
+            <w:r>
+              <w:rPr>
+                <w:webHidden/>
+              </w:rPr>
+            </w:r>
+            <w:r>
+              <w:rPr>
+                <w:webHidden/>
+              </w:rPr>
+              <w:fldChar w:fldCharType="separate"/>
+            </w:r>
+            <w:r>
+              <w:rPr>
+                <w:webHidden/>
+              </w:rPr>
+              <w:t>4</w:t>
+            </w:r>
+            <w:r>
+              <w:rPr>
+                <w:webHidden/>
+              </w:rPr>
+              <w:fldChar w:fldCharType="end"/>
+            </w:r>
+          </w:hyperlink>
+        </w:p>
+        <w:p>
+          <w:pPr>
+            <w:pStyle w:val="TDC2"/>
+            <w:rPr>
+              <w:rFonts w:asciiTheme="minorHAnsi" w:hAnsiTheme="minorHAnsi" w:cstheme="minorBidi"/>
+              <w:b w:val="0"/>
+              <w:bCs w:val="0"/>
+              <w:sz w:val="22"/>
+              <w:szCs w:val="22"/>
+            </w:rPr>
+          </w:pPr>
+          <w:hyperlink w:anchor="_Toc56006493" w:history="1">
+            <w:r>
+              <w:rPr>
+                <w:rStyle w:val="Hipervnculo"/>
+              </w:rPr>
+              <w:t>PLAN DE TRASLADO Y BALANCE DEL ACOMPAÑAMIENTO AL PLAN DE ACCIÓN DE TRASLADO.</w:t>
+            </w:r>
+            <w:r>
+              <w:rPr>
+                <w:webHidden/>
+              </w:rPr>
+              <w:tab/>
+            </w:r>
+            <w:r>
+              <w:rPr>
+                <w:webHidden/>
+              </w:rPr>
+              <w:fldChar w:fldCharType="begin"/>
+            </w:r>
+            <w:r>
+              <w:rPr>
+                <w:webHidden/>
+              </w:rPr>
+              <w:instrText xml:space="preserve"> PAGEREF _Toc56006493 \h </w:instrText>
             </w:r>
             <w:r>
               <w:rPr>
@@ -815,12 +878,12 @@
         <w:ind w:left="360" w:hanging="360"/>
         <w:contextualSpacing/>
       </w:pPr>
-      <w:bookmarkStart w:id="0" w:name="_Toc55980675"/>
+      <w:bookmarkStart w:id="1" w:name="_Toc56006488"/>
       <w:r>
         <w:lastRenderedPageBreak/>
         <w:t>INTRODUCCION</w:t>
       </w:r>
-      <w:bookmarkEnd w:id="0"/>
+      <w:bookmarkEnd w:id="1"/>
       <w:r>
         <w:t xml:space="preserve"> </w:t>
       </w:r>
@@ -851,11 +914,11 @@
         <w:ind w:left="360" w:hanging="360"/>
         <w:contextualSpacing/>
       </w:pPr>
-      <w:bookmarkStart w:id="1" w:name="_Toc55980676"/>
+      <w:bookmarkStart w:id="2" w:name="_Toc56006489"/>
       <w:r>
         <w:t>OBJETIVO</w:t>
       </w:r>
-      <w:bookmarkEnd w:id="1"/>
+      <w:bookmarkEnd w:id="2"/>
     </w:p>
     <w:p>
       <w:pPr>
@@ -900,37 +963,31 @@
         <w:t>Describir los atributos y métodos empleados en el diseño y desarrollo del módulo de Ruta comunitaria</w:t>
       </w:r>
     </w:p>
-    <w:p/>
-    <w:p/>
     <w:p>
       <w:pPr>
         <w:pStyle w:val="Ttulo1"/>
       </w:pPr>
-      <w:bookmarkStart w:id="2" w:name="_Toc55980677"/>
+      <w:bookmarkStart w:id="3" w:name="_Toc56006490"/>
       <w:r>
         <w:t>DIAGRAMAS DE COMPONENTES</w:t>
       </w:r>
-      <w:bookmarkEnd w:id="2"/>
+      <w:bookmarkEnd w:id="3"/>
     </w:p>
     <w:p>
       <w:pPr>
         <w:spacing w:after="160" w:line="259" w:lineRule="auto"/>
         <w:jc w:val="left"/>
       </w:pPr>
+    </w:p>
+    <w:p>
+      <w:pPr>
+        <w:pStyle w:val="Ttulo2"/>
+      </w:pPr>
+      <w:bookmarkStart w:id="4" w:name="_Toc56006491"/>
       <w:r>
-        <w:br w:type="page"/>
-      </w:r>
-    </w:p>
-    <w:p>
-      <w:pPr>
-        <w:pStyle w:val="Ttulo2"/>
-      </w:pPr>
-      <w:bookmarkStart w:id="3" w:name="_Toc55980678"/>
-      <w:r>
-        <w:lastRenderedPageBreak/>
         <w:t>FICHA DE CARACTERIZACION DE LA COMUNIDAD</w:t>
       </w:r>
-      <w:bookmarkEnd w:id="3"/>
+      <w:bookmarkEnd w:id="4"/>
     </w:p>
     <w:p/>
     <w:p>
@@ -940,9 +997,9 @@
           <w:lang w:val="es-CO" w:eastAsia="es-CO"/>
         </w:rPr>
         <w:drawing>
-          <wp:inline distT="0" distB="0" distL="0" distR="0" wp14:anchorId="0FDEDD94" wp14:editId="73E7425E">
-            <wp:extent cx="5612130" cy="2512060"/>
-            <wp:effectExtent l="0" t="0" r="7620" b="2540"/>
+          <wp:inline distT="0" distB="0" distL="0" distR="0" wp14:anchorId="0FDEDD94" wp14:editId="0B6B368D">
+            <wp:extent cx="6022851" cy="2695904"/>
+            <wp:effectExtent l="0" t="0" r="0" b="9525"/>
             <wp:docPr id="1" name="Imagen 1"/>
             <wp:cNvGraphicFramePr>
               <a:graphicFrameLocks xmlns:a="http://schemas.openxmlformats.org/drawingml/2006/main" noChangeAspect="1"/>
@@ -969,7 +1026,7 @@
                   <pic:spPr>
                     <a:xfrm>
                       <a:off x="0" y="0"/>
-                      <a:ext cx="5612130" cy="2512060"/>
+                      <a:ext cx="6032135" cy="2700060"/>
                     </a:xfrm>
                     <a:prstGeom prst="rect">
                       <a:avLst/>
@@ -986,13 +1043,13 @@
       <w:pPr>
         <w:pStyle w:val="Ttulo2"/>
       </w:pPr>
-      <w:bookmarkStart w:id="4" w:name="_Toc55980679"/>
+      <w:bookmarkStart w:id="5" w:name="_Toc56006492"/>
       <w:r>
+        <w:lastRenderedPageBreak/>
         <w:t>PLAN DE RETORNOS Y REUBICACIONES</w:t>
       </w:r>
-      <w:bookmarkEnd w:id="4"/>
-    </w:p>
-    <w:p/>
+      <w:bookmarkEnd w:id="5"/>
+    </w:p>
     <w:p>
       <w:pPr>
         <w:spacing w:after="160" w:line="259" w:lineRule="auto"/>
@@ -1005,8 +1062,64 @@
         </w:rPr>
       </w:pPr>
       <w:r>
-        <w:br w:type="page"/>
+        <w:rPr>
+          <w:noProof/>
+          <w:lang w:val="es-CO" w:eastAsia="es-CO"/>
+        </w:rPr>
+        <w:drawing>
+          <wp:inline distT="0" distB="0" distL="0" distR="0" wp14:anchorId="3AB90478" wp14:editId="66985E3D">
+            <wp:extent cx="5836048" cy="2522483"/>
+            <wp:effectExtent l="0" t="0" r="0" b="0"/>
+            <wp:docPr id="3" name="Imagen 3"/>
+            <wp:cNvGraphicFramePr>
+              <a:graphicFrameLocks xmlns:a="http://schemas.openxmlformats.org/drawingml/2006/main" noChangeAspect="1"/>
+            </wp:cNvGraphicFramePr>
+            <a:graphic xmlns:a="http://schemas.openxmlformats.org/drawingml/2006/main">
+              <a:graphicData uri="http://schemas.openxmlformats.org/drawingml/2006/picture">
+                <pic:pic xmlns:pic="http://schemas.openxmlformats.org/drawingml/2006/picture">
+                  <pic:nvPicPr>
+                    <pic:cNvPr id="3" name="Diagrama de Componentes Plan Retornos y Reubicaciones.PNG"/>
+                    <pic:cNvPicPr/>
+                  </pic:nvPicPr>
+                  <pic:blipFill>
+                    <a:blip r:embed="rId6">
+                      <a:extLst>
+                        <a:ext uri="{28A0092B-C50C-407E-A947-70E740481C1C}">
+                          <a14:useLocalDpi xmlns:a14="http://schemas.microsoft.com/office/drawing/2010/main" val="0"/>
+                        </a:ext>
+                      </a:extLst>
+                    </a:blip>
+                    <a:stretch>
+                      <a:fillRect/>
+                    </a:stretch>
+                  </pic:blipFill>
+                  <pic:spPr>
+                    <a:xfrm>
+                      <a:off x="0" y="0"/>
+                      <a:ext cx="5839350" cy="2523910"/>
+                    </a:xfrm>
+                    <a:prstGeom prst="rect">
+                      <a:avLst/>
+                    </a:prstGeom>
+                  </pic:spPr>
+                </pic:pic>
+              </a:graphicData>
+            </a:graphic>
+          </wp:inline>
+        </w:drawing>
       </w:r>
+    </w:p>
+    <w:p>
+      <w:pPr>
+        <w:spacing w:after="160" w:line="259" w:lineRule="auto"/>
+        <w:jc w:val="left"/>
+        <w:rPr>
+          <w:rFonts w:asciiTheme="majorHAnsi" w:eastAsiaTheme="majorEastAsia" w:hAnsiTheme="majorHAnsi" w:cstheme="majorBidi"/>
+          <w:color w:val="2E74B5" w:themeColor="accent1" w:themeShade="BF"/>
+          <w:sz w:val="26"/>
+          <w:szCs w:val="26"/>
+        </w:rPr>
+      </w:pPr>
     </w:p>
     <w:p>
       <w:pPr>
@@ -1016,8 +1129,8 @@
           <w:szCs w:val="22"/>
         </w:rPr>
       </w:pPr>
+      <w:bookmarkStart w:id="6" w:name="_Toc56006493"/>
       <w:r>
-        <w:lastRenderedPageBreak/>
         <w:t>PLAN DE TRASLADO Y BALANCE</w:t>
       </w:r>
       <w:r>
@@ -1026,6 +1139,7 @@
       <w:r>
         <w:t>DEL ACOMPAÑAMIENTO AL PLAN DE ACCIÓN DE TRASLADO.</w:t>
       </w:r>
+      <w:bookmarkEnd w:id="6"/>
       <w:r>
         <w:rPr>
           <w:sz w:val="22"/>
@@ -1045,6 +1159,7 @@
       <w:r>
         <w:rPr>
           <w:noProof/>
+          <w:lang w:val="es-CO" w:eastAsia="es-CO"/>
         </w:rPr>
         <w:drawing>
           <wp:inline distT="0" distB="0" distL="0" distR="0" wp14:anchorId="7CB05BD3" wp14:editId="1F31C7D0">
@@ -1062,7 +1177,7 @@
                     <pic:cNvPicPr/>
                   </pic:nvPicPr>
                   <pic:blipFill>
-                    <a:blip r:embed="rId6"/>
+                    <a:blip r:embed="rId7"/>
                     <a:stretch>
                       <a:fillRect/>
                     </a:stretch>
@@ -1096,7 +1211,7 @@
 </file>
 
 <file path=word/numbering.xml><?xml version="1.0" encoding="utf-8"?>
-<w:numbering xmlns:wpc="http://schemas.microsoft.com/office/word/2010/wordprocessingCanvas" xmlns:cx="http://schemas.microsoft.com/office/drawing/2014/chartex" xmlns:cx1="http://schemas.microsoft.com/office/drawing/2015/9/8/chartex" xmlns:cx2="http://schemas.microsoft.com/office/drawing/2015/10/21/chartex" xmlns:cx3="http://schemas.microsoft.com/office/drawing/2016/5/9/chartex" xmlns:cx4="http://schemas.microsoft.com/office/drawing/2016/5/10/chartex" xmlns:cx5="http://schemas.microsoft.com/office/drawing/2016/5/11/chartex" xmlns:cx6="http://schemas.microsoft.com/office/drawing/2016/5/12/chartex" xmlns:cx7="http://schemas.microsoft.com/office/drawing/2016/5/13/chartex" xmlns:cx8="http://schemas.microsoft.com/office/drawing/2016/5/14/chartex" xmlns:mc="http://schemas.openxmlformats.org/markup-compatibility/2006" xmlns:aink="http://schemas.microsoft.com/office/drawing/2016/ink" xmlns:am3d="http://schemas.microsoft.com/office/drawing/2017/model3d" xmlns:o="urn:schemas-microsoft-com:office:office" xmlns:r="http://schemas.openxmlformats.org/officeDocument/2006/relationships" xmlns:m="http://schemas.openxmlformats.org/officeDocument/2006/math" xmlns:v="urn:schemas-microsoft-com:vml" xmlns:wp14="http://schemas.microsoft.com/office/word/2010/wordprocessingDrawing" xmlns:wp="http://schemas.openxmlformats.org/drawingml/2006/wordprocessingDrawing" xmlns:w10="urn:schemas-microsoft-com:office:word" xmlns:w="http://schemas.openxmlformats.org/wordprocessingml/2006/main" xmlns:w14="http://schemas.microsoft.com/office/word/2010/wordml" xmlns:w15="http://schemas.microsoft.com/office/word/2012/wordml" xmlns:w16cex="http://schemas.microsoft.com/office/word/2018/wordml/cex" xmlns:w16cid="http://schemas.microsoft.com/office/word/2016/wordml/cid" xmlns:w16="http://schemas.microsoft.com/office/word/2018/wordml" xmlns:w16se="http://schemas.microsoft.com/office/word/2015/wordml/symex" xmlns:wpg="http://schemas.microsoft.com/office/word/2010/wordprocessingGroup" xmlns:wpi="http://schemas.microsoft.com/office/word/2010/wordprocessingInk" xmlns:wne="http://schemas.microsoft.com/office/word/2006/wordml" xmlns:wps="http://schemas.microsoft.com/office/word/2010/wordprocessingShape" mc:Ignorable="w14 w15 w16se w16cid w16 w16cex wp14">
+<w:numbering xmlns:wpc="http://schemas.microsoft.com/office/word/2010/wordprocessingCanvas" xmlns:mc="http://schemas.openxmlformats.org/markup-compatibility/2006" xmlns:o="urn:schemas-microsoft-com:office:office" xmlns:r="http://schemas.openxmlformats.org/officeDocument/2006/relationships" xmlns:m="http://schemas.openxmlformats.org/officeDocument/2006/math" xmlns:v="urn:schemas-microsoft-com:vml" xmlns:wp14="http://schemas.microsoft.com/office/word/2010/wordprocessingDrawing" xmlns:wp="http://schemas.openxmlformats.org/drawingml/2006/wordprocessingDrawing" xmlns:w10="urn:schemas-microsoft-com:office:word" xmlns:w="http://schemas.openxmlformats.org/wordprocessingml/2006/main" xmlns:w14="http://schemas.microsoft.com/office/word/2010/wordml" xmlns:w15="http://schemas.microsoft.com/office/word/2012/wordml" xmlns:wpg="http://schemas.microsoft.com/office/word/2010/wordprocessingGroup" xmlns:wpi="http://schemas.microsoft.com/office/word/2010/wordprocessingInk" xmlns:wne="http://schemas.microsoft.com/office/word/2006/wordml" xmlns:wps="http://schemas.microsoft.com/office/word/2010/wordprocessingShape" mc:Ignorable="w14 w15 wp14">
   <w:abstractNum w:abstractNumId="0" w15:restartNumberingAfterBreak="0">
     <w:nsid w:val="AA4ED74E"/>
     <w:multiLevelType w:val="hybridMultilevel"/>
@@ -1363,7 +1478,7 @@
 </file>
 
 <file path=word/styles.xml><?xml version="1.0" encoding="utf-8"?>
-<w:styles xmlns:mc="http://schemas.openxmlformats.org/markup-compatibility/2006" xmlns:r="http://schemas.openxmlformats.org/officeDocument/2006/relationships" xmlns:w="http://schemas.openxmlformats.org/wordprocessingml/2006/main" xmlns:w14="http://schemas.microsoft.com/office/word/2010/wordml" xmlns:w15="http://schemas.microsoft.com/office/word/2012/wordml" xmlns:w16cex="http://schemas.microsoft.com/office/word/2018/wordml/cex" xmlns:w16cid="http://schemas.microsoft.com/office/word/2016/wordml/cid" xmlns:w16="http://schemas.microsoft.com/office/word/2018/wordml" xmlns:w16se="http://schemas.microsoft.com/office/word/2015/wordml/symex" mc:Ignorable="w14 w15 w16se w16cid w16 w16cex">
+<w:styles xmlns:mc="http://schemas.openxmlformats.org/markup-compatibility/2006" xmlns:r="http://schemas.openxmlformats.org/officeDocument/2006/relationships" xmlns:w="http://schemas.openxmlformats.org/wordprocessingml/2006/main" xmlns:w14="http://schemas.microsoft.com/office/word/2010/wordml" xmlns:w15="http://schemas.microsoft.com/office/word/2012/wordml" mc:Ignorable="w14 w15">
   <w:docDefaults>
     <w:rPrDefault>
       <w:rPr>
@@ -1379,7 +1494,7 @@
       </w:pPr>
     </w:pPrDefault>
   </w:docDefaults>
-  <w:latentStyles w:defLockedState="0" w:defUIPriority="99" w:defSemiHidden="0" w:defUnhideWhenUsed="0" w:defQFormat="0" w:count="376">
+  <w:latentStyles w:defLockedState="0" w:defUIPriority="99" w:defSemiHidden="0" w:defUnhideWhenUsed="0" w:defQFormat="0" w:count="371">
     <w:lsdException w:name="Normal" w:uiPriority="0" w:qFormat="1"/>
     <w:lsdException w:name="heading 1" w:uiPriority="9" w:qFormat="1"/>
     <w:lsdException w:name="heading 2" w:semiHidden="1" w:uiPriority="9" w:unhideWhenUsed="1" w:qFormat="1"/>
@@ -1751,11 +1866,6 @@
     <w:lsdException w:name="List Table 5 Dark Accent 6" w:uiPriority="50"/>
     <w:lsdException w:name="List Table 6 Colorful Accent 6" w:uiPriority="51"/>
     <w:lsdException w:name="List Table 7 Colorful Accent 6" w:uiPriority="52"/>
-    <w:lsdException w:name="Mention" w:semiHidden="1" w:unhideWhenUsed="1"/>
-    <w:lsdException w:name="Smart Hyperlink" w:semiHidden="1" w:unhideWhenUsed="1"/>
-    <w:lsdException w:name="Hashtag" w:semiHidden="1" w:unhideWhenUsed="1"/>
-    <w:lsdException w:name="Unresolved Mention" w:semiHidden="1" w:unhideWhenUsed="1"/>
-    <w:lsdException w:name="Smart Link" w:semiHidden="1" w:unhideWhenUsed="1"/>
   </w:latentStyles>
   <w:style w:type="paragraph" w:default="1" w:styleId="Normal">
     <w:name w:val="Normal"/>
@@ -1878,7 +1988,7 @@
       <w:u w:val="single"/>
     </w:rPr>
   </w:style>
-  <w:style w:type="paragraph" w:styleId="TtuloTDC">
+  <w:style w:type="paragraph" w:styleId="TtulodeTDC">
     <w:name w:val="TOC Heading"/>
     <w:basedOn w:val="Ttulo1"/>
     <w:next w:val="Normal"/>
@@ -2012,7 +2122,7 @@
 </file>
 
 <file path=word/glossary/document.xml><?xml version="1.0" encoding="utf-8"?>
-<w:glossaryDocument xmlns:wpc="http://schemas.microsoft.com/office/word/2010/wordprocessingCanvas" xmlns:cx="http://schemas.microsoft.com/office/drawing/2014/chartex" xmlns:cx1="http://schemas.microsoft.com/office/drawing/2015/9/8/chartex" xmlns:cx2="http://schemas.microsoft.com/office/drawing/2015/10/21/chartex" xmlns:cx3="http://schemas.microsoft.com/office/drawing/2016/5/9/chartex" xmlns:cx4="http://schemas.microsoft.com/office/drawing/2016/5/10/chartex" xmlns:cx5="http://schemas.microsoft.com/office/drawing/2016/5/11/chartex" xmlns:cx6="http://schemas.microsoft.com/office/drawing/2016/5/12/chartex" xmlns:cx7="http://schemas.microsoft.com/office/drawing/2016/5/13/chartex" xmlns:cx8="http://schemas.microsoft.com/office/drawing/2016/5/14/chartex" xmlns:mc="http://schemas.openxmlformats.org/markup-compatibility/2006" xmlns:aink="http://schemas.microsoft.com/office/drawing/2016/ink" xmlns:am3d="http://schemas.microsoft.com/office/drawing/2017/model3d" xmlns:o="urn:schemas-microsoft-com:office:office" xmlns:r="http://schemas.openxmlformats.org/officeDocument/2006/relationships" xmlns:m="http://schemas.openxmlformats.org/officeDocument/2006/math" xmlns:v="urn:schemas-microsoft-com:vml" xmlns:wp14="http://schemas.microsoft.com/office/word/2010/wordprocessingDrawing" xmlns:wp="http://schemas.openxmlformats.org/drawingml/2006/wordprocessingDrawing" xmlns:w10="urn:schemas-microsoft-com:office:word" xmlns:w="http://schemas.openxmlformats.org/wordprocessingml/2006/main" xmlns:w14="http://schemas.microsoft.com/office/word/2010/wordml" xmlns:w15="http://schemas.microsoft.com/office/word/2012/wordml" xmlns:w16cex="http://schemas.microsoft.com/office/word/2018/wordml/cex" xmlns:w16cid="http://schemas.microsoft.com/office/word/2016/wordml/cid" xmlns:w16="http://schemas.microsoft.com/office/word/2018/wordml" xmlns:w16se="http://schemas.microsoft.com/office/word/2015/wordml/symex" xmlns:wpg="http://schemas.microsoft.com/office/word/2010/wordprocessingGroup" xmlns:wpi="http://schemas.microsoft.com/office/word/2010/wordprocessingInk" xmlns:wne="http://schemas.microsoft.com/office/word/2006/wordml" xmlns:wps="http://schemas.microsoft.com/office/word/2010/wordprocessingShape" mc:Ignorable="w14 w15 w16se w16cid w16 w16cex wp14">
+<w:glossaryDocument xmlns:wpc="http://schemas.microsoft.com/office/word/2010/wordprocessingCanvas" xmlns:mc="http://schemas.openxmlformats.org/markup-compatibility/2006" xmlns:o="urn:schemas-microsoft-com:office:office" xmlns:r="http://schemas.openxmlformats.org/officeDocument/2006/relationships" xmlns:m="http://schemas.openxmlformats.org/officeDocument/2006/math" xmlns:v="urn:schemas-microsoft-com:vml" xmlns:wp14="http://schemas.microsoft.com/office/word/2010/wordprocessingDrawing" xmlns:wp="http://schemas.openxmlformats.org/drawingml/2006/wordprocessingDrawing" xmlns:w10="urn:schemas-microsoft-com:office:word" xmlns:w="http://schemas.openxmlformats.org/wordprocessingml/2006/main" xmlns:w14="http://schemas.microsoft.com/office/word/2010/wordml" xmlns:w15="http://schemas.microsoft.com/office/word/2012/wordml" xmlns:wpg="http://schemas.microsoft.com/office/word/2010/wordprocessingGroup" xmlns:wpi="http://schemas.microsoft.com/office/word/2010/wordprocessingInk" xmlns:wne="http://schemas.microsoft.com/office/word/2006/wordml" xmlns:wps="http://schemas.microsoft.com/office/word/2010/wordprocessingShape" mc:Ignorable="w14 w15 wp14">
   <w:docParts>
     <w:docPart>
       <w:docPartPr>
@@ -2051,7 +2161,7 @@
 </file>
 
 <file path=word/glossary/fontTable.xml><?xml version="1.0" encoding="utf-8"?>
-<w:fonts xmlns:mc="http://schemas.openxmlformats.org/markup-compatibility/2006" xmlns:r="http://schemas.openxmlformats.org/officeDocument/2006/relationships" xmlns:w="http://schemas.openxmlformats.org/wordprocessingml/2006/main" xmlns:w14="http://schemas.microsoft.com/office/word/2010/wordml" xmlns:w15="http://schemas.microsoft.com/office/word/2012/wordml" xmlns:w16cex="http://schemas.microsoft.com/office/word/2018/wordml/cex" xmlns:w16cid="http://schemas.microsoft.com/office/word/2016/wordml/cid" xmlns:w16="http://schemas.microsoft.com/office/word/2018/wordml" xmlns:w16se="http://schemas.microsoft.com/office/word/2015/wordml/symex" mc:Ignorable="w14 w15 w16se w16cid w16 w16cex">
+<w:fonts xmlns:mc="http://schemas.openxmlformats.org/markup-compatibility/2006" xmlns:r="http://schemas.openxmlformats.org/officeDocument/2006/relationships" xmlns:w="http://schemas.openxmlformats.org/wordprocessingml/2006/main" xmlns:w14="http://schemas.microsoft.com/office/word/2010/wordml" xmlns:w15="http://schemas.microsoft.com/office/word/2012/wordml" mc:Ignorable="w14 w15">
   <w:font w:name="Verdana">
     <w:altName w:val="Verdana"/>
     <w:panose1 w:val="020B0604030504040204"/>
@@ -2113,7 +2223,7 @@
 </file>
 
 <file path=word/glossary/settings.xml><?xml version="1.0" encoding="utf-8"?>
-<w:settings xmlns:mc="http://schemas.openxmlformats.org/markup-compatibility/2006" xmlns:o="urn:schemas-microsoft-com:office:office" xmlns:r="http://schemas.openxmlformats.org/officeDocument/2006/relationships" xmlns:m="http://schemas.openxmlformats.org/officeDocument/2006/math" xmlns:v="urn:schemas-microsoft-com:vml" xmlns:w10="urn:schemas-microsoft-com:office:word" xmlns:w="http://schemas.openxmlformats.org/wordprocessingml/2006/main" xmlns:w14="http://schemas.microsoft.com/office/word/2010/wordml" xmlns:w15="http://schemas.microsoft.com/office/word/2012/wordml" xmlns:w16cex="http://schemas.microsoft.com/office/word/2018/wordml/cex" xmlns:w16cid="http://schemas.microsoft.com/office/word/2016/wordml/cid" xmlns:w16="http://schemas.microsoft.com/office/word/2018/wordml" xmlns:w16se="http://schemas.microsoft.com/office/word/2015/wordml/symex" xmlns:sl="http://schemas.openxmlformats.org/schemaLibrary/2006/main" mc:Ignorable="w14 w15 w16se w16cid w16 w16cex">
+<w:settings xmlns:mc="http://schemas.openxmlformats.org/markup-compatibility/2006" xmlns:o="urn:schemas-microsoft-com:office:office" xmlns:r="http://schemas.openxmlformats.org/officeDocument/2006/relationships" xmlns:m="http://schemas.openxmlformats.org/officeDocument/2006/math" xmlns:v="urn:schemas-microsoft-com:vml" xmlns:w10="urn:schemas-microsoft-com:office:word" xmlns:w="http://schemas.openxmlformats.org/wordprocessingml/2006/main" xmlns:w14="http://schemas.microsoft.com/office/word/2010/wordml" xmlns:w15="http://schemas.microsoft.com/office/word/2012/wordml" xmlns:sl="http://schemas.openxmlformats.org/schemaLibrary/2006/main" mc:Ignorable="w14 w15">
   <w:view w:val="normal"/>
   <w:defaultTabStop w:val="708"/>
   <w:hyphenationZone w:val="425"/>
@@ -2125,7 +2235,6 @@
     <w:compatSetting w:name="enableOpenTypeFeatures" w:uri="http://schemas.microsoft.com/office/word" w:val="1"/>
     <w:compatSetting w:name="doNotFlipMirrorIndents" w:uri="http://schemas.microsoft.com/office/word" w:val="1"/>
     <w:compatSetting w:name="differentiateMultirowTableHeaders" w:uri="http://schemas.microsoft.com/office/word" w:val="1"/>
-    <w:compatSetting w:name="useWord2013TrackBottomHyphenation" w:uri="http://schemas.microsoft.com/office/word" w:val="1"/>
   </w:compat>
   <w:rsids>
     <w:rsidRoot w:val="00AF6CAF"/>
@@ -2134,6 +2243,7 @@
     <w:rsid w:val="00AC73A9"/>
     <w:rsid w:val="00AF6CAF"/>
     <w:rsid w:val="00B01209"/>
+    <w:rsid w:val="00DF17D8"/>
     <w:rsid w:val="00FE0304"/>
   </w:rsids>
   <m:mathPr>
@@ -2158,7 +2268,7 @@
 </file>
 
 <file path=word/glossary/styles.xml><?xml version="1.0" encoding="utf-8"?>
-<w:styles xmlns:mc="http://schemas.openxmlformats.org/markup-compatibility/2006" xmlns:r="http://schemas.openxmlformats.org/officeDocument/2006/relationships" xmlns:w="http://schemas.openxmlformats.org/wordprocessingml/2006/main" xmlns:w14="http://schemas.microsoft.com/office/word/2010/wordml" xmlns:w15="http://schemas.microsoft.com/office/word/2012/wordml" xmlns:w16cex="http://schemas.microsoft.com/office/word/2018/wordml/cex" xmlns:w16cid="http://schemas.microsoft.com/office/word/2016/wordml/cid" xmlns:w16="http://schemas.microsoft.com/office/word/2018/wordml" xmlns:w16se="http://schemas.microsoft.com/office/word/2015/wordml/symex" mc:Ignorable="w14 w15 w16se w16cid w16 w16cex">
+<w:styles xmlns:mc="http://schemas.openxmlformats.org/markup-compatibility/2006" xmlns:r="http://schemas.openxmlformats.org/officeDocument/2006/relationships" xmlns:w="http://schemas.openxmlformats.org/wordprocessingml/2006/main" xmlns:w14="http://schemas.microsoft.com/office/word/2010/wordml" xmlns:w15="http://schemas.microsoft.com/office/word/2012/wordml" mc:Ignorable="w14 w15">
   <w:docDefaults>
     <w:rPrDefault>
       <w:rPr>
@@ -2174,7 +2284,7 @@
       </w:pPr>
     </w:pPrDefault>
   </w:docDefaults>
-  <w:latentStyles w:defLockedState="0" w:defUIPriority="99" w:defSemiHidden="0" w:defUnhideWhenUsed="0" w:defQFormat="0" w:count="376">
+  <w:latentStyles w:defLockedState="0" w:defUIPriority="99" w:defSemiHidden="0" w:defUnhideWhenUsed="0" w:defQFormat="0" w:count="371">
     <w:lsdException w:name="Normal" w:uiPriority="0" w:qFormat="1"/>
     <w:lsdException w:name="heading 1" w:uiPriority="9" w:qFormat="1"/>
     <w:lsdException w:name="heading 2" w:semiHidden="1" w:uiPriority="9" w:unhideWhenUsed="1" w:qFormat="1"/>
@@ -2546,11 +2656,6 @@
     <w:lsdException w:name="List Table 5 Dark Accent 6" w:uiPriority="50"/>
     <w:lsdException w:name="List Table 6 Colorful Accent 6" w:uiPriority="51"/>
     <w:lsdException w:name="List Table 7 Colorful Accent 6" w:uiPriority="52"/>
-    <w:lsdException w:name="Mention" w:semiHidden="1" w:unhideWhenUsed="1"/>
-    <w:lsdException w:name="Smart Hyperlink" w:semiHidden="1" w:unhideWhenUsed="1"/>
-    <w:lsdException w:name="Hashtag" w:semiHidden="1" w:unhideWhenUsed="1"/>
-    <w:lsdException w:name="Unresolved Mention" w:semiHidden="1" w:unhideWhenUsed="1"/>
-    <w:lsdException w:name="Smart Link" w:semiHidden="1" w:unhideWhenUsed="1"/>
   </w:latentStyles>
   <w:style w:type="paragraph" w:default="1" w:styleId="Normal">
     <w:name w:val="Normal"/>
@@ -2601,7 +2706,7 @@
 </file>
 
 <file path=word/glossary/webSettings.xml><?xml version="1.0" encoding="utf-8"?>
-<w:webSettings xmlns:mc="http://schemas.openxmlformats.org/markup-compatibility/2006" xmlns:r="http://schemas.openxmlformats.org/officeDocument/2006/relationships" xmlns:w="http://schemas.openxmlformats.org/wordprocessingml/2006/main" xmlns:w14="http://schemas.microsoft.com/office/word/2010/wordml" xmlns:w15="http://schemas.microsoft.com/office/word/2012/wordml" xmlns:w16cex="http://schemas.microsoft.com/office/word/2018/wordml/cex" xmlns:w16cid="http://schemas.microsoft.com/office/word/2016/wordml/cid" xmlns:w16="http://schemas.microsoft.com/office/word/2018/wordml" xmlns:w16se="http://schemas.microsoft.com/office/word/2015/wordml/symex" mc:Ignorable="w14 w15 w16se w16cid w16 w16cex">
+<w:webSettings xmlns:mc="http://schemas.openxmlformats.org/markup-compatibility/2006" xmlns:r="http://schemas.openxmlformats.org/officeDocument/2006/relationships" xmlns:w="http://schemas.openxmlformats.org/wordprocessingml/2006/main" xmlns:w14="http://schemas.microsoft.com/office/word/2010/wordml" xmlns:w15="http://schemas.microsoft.com/office/word/2012/wordml" mc:Ignorable="w14 w15">
   <w:optimizeForBrowser/>
   <w:allowPNG/>
 </w:webSettings>

</xml_diff>